<commit_message>
Update IT Technology - Machine Learning.docx
</commit_message>
<xml_diff>
--- a/documents - remove before submitting/IT Technology - Machine Learning.docx
+++ b/documents - remove before submitting/IT Technology - Machine Learning.docx
@@ -379,6 +379,21 @@
       </w:r>
       <w:r>
         <w:t>with the widespread adoption of machine learning applications.</w:t>
+      </w:r>
+      <w:r>
+        <w:t xml:space="preserve"> </w:t>
+      </w:r>
+      <w:r>
+        <w:t>While it is possible that</w:t>
+      </w:r>
+      <w:r>
+        <w:t xml:space="preserve"> machine learning </w:t>
+      </w:r>
+      <w:r>
+        <w:t xml:space="preserve">can be used nefariously, the benefits that the technology provides must be considered </w:t>
+      </w:r>
+      <w:r>
+        <w:t>before we come to a global consensus on its usage.</w:t>
       </w:r>
       <w:bookmarkStart w:id="0" w:name="_GoBack"/>
       <w:bookmarkEnd w:id="0"/>

</xml_diff>